<commit_message>
Section 3 and 5 should be done
</commit_message>
<xml_diff>
--- a/TutorGroup_Deliverable_1_SRS.docx
+++ b/TutorGroup_Deliverable_1_SRS.docx
@@ -2661,13 +2661,66 @@
       </w:r>
       <w:bookmarkEnd w:id="17"/>
     </w:p>
-    <w:p/>
-    <w:p>
-      <w:pPr>
-        <w:pStyle w:val="template"/>
-      </w:pPr>
-      <w:r>
-        <w:t>&lt;Describe the logical characteristics of each interface between the software product and the users. This may include sample screen images, any GUI standards or product family style guides that are to be followed, screen layout constraints, standard buttons and functions (e.g., help) that will appear on every screen, keyboard shortcuts, error message display standards, and so on. Define the software components for which a user interface is needed. Details of the user interface design should be documented in a separate user interface specification.&gt;</w:t>
+    <w:p>
+      <w:pPr>
+        <w:rPr>
+          <w:rFonts w:ascii="Arial" w:hAnsi="Arial" w:cs="Arial"/>
+          <w:b w:val="0"/>
+          <w:bCs w:val="0"/>
+          <w:sz w:val="22"/>
+          <w:szCs w:val="22"/>
+        </w:rPr>
+      </w:pPr>
+      <w:bookmarkStart w:id="18" w:name="_Toc18"/>
+      <w:r>
+        <w:rPr>
+          <w:rFonts w:ascii="Arial" w:eastAsia="Times New Roman" w:hAnsi="Arial" w:cs="Arial"/>
+          <w:b w:val="0"/>
+          <w:bCs w:val="0"/>
+          <w:sz w:val="22"/>
+          <w:szCs w:val="22"/>
+        </w:rPr>
+        <w:t xml:space="preserve">When the application is launched, a log in screen containing </w:t>
+      </w:r>
+      <w:r>
+        <w:rPr>
+          <w:rFonts w:ascii="Arial" w:eastAsia="Times New Roman" w:hAnsi="Arial" w:cs="Arial"/>
+          <w:b w:val="0"/>
+          <w:bCs w:val="0"/>
+          <w:sz w:val="22"/>
+          <w:szCs w:val="22"/>
+        </w:rPr>
+        <w:t>username</w:t>
+      </w:r>
+      <w:r>
+        <w:rPr>
+          <w:rFonts w:ascii="Arial" w:eastAsia="Times New Roman" w:hAnsi="Arial" w:cs="Arial"/>
+          <w:b w:val="0"/>
+          <w:bCs w:val="0"/>
+          <w:sz w:val="22"/>
+          <w:szCs w:val="22"/>
+        </w:rPr>
+        <w:t xml:space="preserve"> and password text fields, a sign in button, and the name off the application will appear. After signing in the user will be taken to the home page. The main way to navigate around is a menu that takes a portion of the left side of the screen. This menu will have options to direct you to the various features of the application such as posting listings, searching for tutors, viewing your profile, etc. This menu will vary in features depending on if the user is a student or </w:t>
+      </w:r>
+      <w:r>
+        <w:rPr>
+          <w:rFonts w:ascii="Arial" w:eastAsia="Times New Roman" w:hAnsi="Arial" w:cs="Arial"/>
+          <w:b w:val="0"/>
+          <w:bCs w:val="0"/>
+          <w:sz w:val="22"/>
+          <w:szCs w:val="22"/>
+        </w:rPr>
+        <w:t>tutor and</w:t>
+      </w:r>
+      <w:r>
+        <w:rPr>
+          <w:rFonts w:ascii="Arial" w:eastAsia="Times New Roman" w:hAnsi="Arial" w:cs="Arial"/>
+          <w:b w:val="0"/>
+          <w:bCs w:val="0"/>
+          <w:sz w:val="22"/>
+          <w:szCs w:val="22"/>
+        </w:rPr>
+        <w:t xml:space="preserve"> will be visible no matter where you are in the application.</w:t>
       </w:r>
     </w:p>
     <w:p>
@@ -2678,7 +2731,6 @@
           <w:numId w:val="9"/>
         </w:numPr>
       </w:pPr>
-      <w:bookmarkStart w:id="18" w:name="_Toc18"/>
       <w:r>
         <w:t>Hardware Interfaces</w:t>
       </w:r>
@@ -2687,9 +2739,42 @@
     <w:p>
       <w:pPr>
         <w:pStyle w:val="template"/>
-      </w:pPr>
-      <w:r>
-        <w:t>&lt;Describe the logical and physical characteristics of each interface between the software product and the hardware components of the system. This may include the supported device types, the nature of the data and control interactions between the software and the hardware, and communication protocols to be used.&gt;</w:t>
+        <w:rPr>
+          <w:i w:val="0"/>
+          <w:iCs w:val="0"/>
+        </w:rPr>
+      </w:pPr>
+      <w:r>
+        <w:rPr>
+          <w:rFonts w:cs="Arial"/>
+          <w:i w:val="0"/>
+          <w:iCs w:val="0"/>
+        </w:rPr>
+        <w:t xml:space="preserve">Local data for the interface will be stored in variables on the </w:t>
+      </w:r>
+      <w:r>
+        <w:rPr>
+          <w:rFonts w:cs="Arial"/>
+          <w:i w:val="0"/>
+          <w:iCs w:val="0"/>
+        </w:rPr>
+        <w:t>user’s</w:t>
+      </w:r>
+      <w:r>
+        <w:rPr>
+          <w:rFonts w:cs="Arial"/>
+          <w:i w:val="0"/>
+          <w:iCs w:val="0"/>
+        </w:rPr>
+        <w:t xml:space="preserve"> system while sensitive back end data will be stored on a server</w:t>
+      </w:r>
+      <w:r>
+        <w:rPr>
+          <w:rFonts w:cs="Arial"/>
+          <w:i w:val="0"/>
+          <w:iCs w:val="0"/>
+        </w:rPr>
+        <w:t>.</w:t>
       </w:r>
     </w:p>
     <w:p>
@@ -2709,9 +2794,24 @@
     <w:p>
       <w:pPr>
         <w:pStyle w:val="template"/>
-      </w:pPr>
-      <w:r>
-        <w:t>&lt;Describe the connections between this product and other specific software components (name and version), including databases, operating systems, tools, libraries, and integrated commercial components. Identify the data items or messages coming into the system and going out and describe the purpose of each. Describe the services needed and the nature of communications. Refer to documents that describe detailed application programming interface protocols. Identify data that will be shared across software components. If the data sharing mechanism must be implemented in a specific way (for example, use of a global data area in a multitasking operating system), specify this as an implementation constraint.&gt;</w:t>
+        <w:rPr>
+          <w:i w:val="0"/>
+          <w:iCs w:val="0"/>
+        </w:rPr>
+      </w:pPr>
+      <w:r>
+        <w:rPr>
+          <w:rFonts w:cs="Arial"/>
+          <w:i w:val="0"/>
+          <w:iCs w:val="0"/>
+        </w:rPr>
+        <w:t>Email will be needed to send updates and information to the users such as scheduled meeting times. Data such as user profiles, schedules, and what type the user is will be store in the back end</w:t>
+      </w:r>
+      <w:r>
+        <w:rPr>
+          <w:rFonts w:cs="Arial"/>
+        </w:rPr>
+        <w:t>.</w:t>
       </w:r>
     </w:p>
     <w:p>
@@ -2731,9 +2831,26 @@
     <w:p>
       <w:pPr>
         <w:pStyle w:val="template"/>
-      </w:pPr>
-      <w:r>
-        <w:t>&lt;Describe the requirements associated with any communications functions required by this product, including e-mail, web browser, network server communications protocols, electronic forms, and so on. Define any pertinent message formatting. Identify any communication standards that will be used, such as FTP or HTTP. Specify any communication security or encryption issues, data transfer rates, and synchronization mechanisms.&gt;</w:t>
+        <w:rPr>
+          <w:i w:val="0"/>
+          <w:iCs w:val="0"/>
+        </w:rPr>
+      </w:pPr>
+      <w:r>
+        <w:rPr>
+          <w:rFonts w:cs="Arial"/>
+          <w:i w:val="0"/>
+          <w:iCs w:val="0"/>
+        </w:rPr>
+        <w:t>Communications used by the application will need an interface to connect to the backend which will use a JavaScript add on. HTTP will be used since the application is a website</w:t>
+      </w:r>
+      <w:r>
+        <w:rPr>
+          <w:rFonts w:cs="Arial"/>
+          <w:i w:val="0"/>
+          <w:iCs w:val="0"/>
+        </w:rPr>
+        <w:t>.</w:t>
       </w:r>
     </w:p>
     <w:p>
@@ -2844,7 +2961,6 @@
           <w:sz w:val="24"/>
           <w:szCs w:val="24"/>
         </w:rPr>
-        <w:lastRenderedPageBreak/>
         <w:t>Benefit: Easier communication</w:t>
       </w:r>
     </w:p>
@@ -3051,6 +3167,7 @@
           <w:sz w:val="24"/>
           <w:szCs w:val="24"/>
         </w:rPr>
+        <w:lastRenderedPageBreak/>
         <w:t>User A presses the deliver message button.</w:t>
       </w:r>
     </w:p>
@@ -3486,7 +3603,6 @@
           <w:sz w:val="24"/>
           <w:szCs w:val="24"/>
         </w:rPr>
-        <w:lastRenderedPageBreak/>
         <w:t>System opens up a new window that contains a form that the user needs to fill in with their bank account information.</w:t>
       </w:r>
     </w:p>
@@ -3662,6 +3778,7 @@
           <w:sz w:val="24"/>
           <w:szCs w:val="24"/>
         </w:rPr>
+        <w:lastRenderedPageBreak/>
         <w:t>System asks the user to insert their bank details again.</w:t>
       </w:r>
       <w:r>
@@ -4210,7 +4327,6 @@
           <w:sz w:val="24"/>
           <w:szCs w:val="24"/>
         </w:rPr>
-        <w:lastRenderedPageBreak/>
         <w:t>System shows all the available tutor profiles (if any) that match that name.</w:t>
       </w:r>
     </w:p>
@@ -4976,7 +5092,6 @@
           <w:sz w:val="24"/>
           <w:szCs w:val="24"/>
         </w:rPr>
-        <w:lastRenderedPageBreak/>
         <w:t>Sequence 2</w:t>
       </w:r>
     </w:p>
@@ -5177,6 +5292,7 @@
           <w:sz w:val="24"/>
           <w:szCs w:val="24"/>
         </w:rPr>
+        <w:lastRenderedPageBreak/>
         <w:t>System opens up a new window containing a form that the user needs to fill in with their tutor profile details.</w:t>
       </w:r>
     </w:p>
@@ -5740,7 +5856,6 @@
           <w:sz w:val="24"/>
           <w:szCs w:val="24"/>
         </w:rPr>
-        <w:lastRenderedPageBreak/>
         <w:t>Application manager updates the system is the user’s application has been accepted or declined.</w:t>
       </w:r>
     </w:p>
@@ -5820,7 +5935,17 @@
           <w:sz w:val="24"/>
           <w:szCs w:val="24"/>
         </w:rPr>
-        <w:t>&lt;Itemize the detailed functional requirements associated with this feature. These are the software capabilities that must be present in order for the user to carry out the services provided by the feature, or to execute the use case. Include how the product should respond to anticipated error conditions or invalid inputs. Requirements should be concise, complete, unambiguous, verifiable, and necessary. Use “TBD” as a placeholder to indicate when necessary information is not yet available.&gt;</w:t>
+        <w:t xml:space="preserve">&lt;Itemize the detailed functional requirements associated with this feature. These are the software capabilities that must be present in order for the user to carry out the services provided by the feature, or to execute the use case. Include how </w:t>
+      </w:r>
+      <w:r>
+        <w:rPr>
+          <w:i w:val="0"/>
+          <w:iCs w:val="0"/>
+          <w:sz w:val="24"/>
+          <w:szCs w:val="24"/>
+        </w:rPr>
+        <w:lastRenderedPageBreak/>
+        <w:t>the product should respond to anticipated error conditions or invalid inputs. Requirements should be concise, complete, unambiguous, verifiable, and necessary. Use “TBD” as a placeholder to indicate when necessary information is not yet available.&gt;</w:t>
       </w:r>
     </w:p>
     <w:p>
@@ -5969,6 +6094,40 @@
     <w:p>
       <w:pPr>
         <w:pStyle w:val="template"/>
+        <w:rPr>
+          <w:i w:val="0"/>
+          <w:iCs w:val="0"/>
+        </w:rPr>
+      </w:pPr>
+      <w:r>
+        <w:rPr>
+          <w:i w:val="0"/>
+          <w:iCs w:val="0"/>
+        </w:rPr>
+        <w:t xml:space="preserve">This service requires users to have access to the internet and a way to access a major operating system such as Google Chrome or Firefox. </w:t>
+      </w:r>
+    </w:p>
+    <w:p>
+      <w:pPr>
+        <w:pStyle w:val="template"/>
+        <w:rPr>
+          <w:i w:val="0"/>
+          <w:iCs w:val="0"/>
+        </w:rPr>
+      </w:pPr>
+    </w:p>
+    <w:p>
+      <w:pPr>
+        <w:pStyle w:val="template"/>
+        <w:rPr>
+          <w:i w:val="0"/>
+          <w:iCs w:val="0"/>
+        </w:rPr>
+      </w:pPr>
+    </w:p>
+    <w:p>
+      <w:pPr>
+        <w:pStyle w:val="template"/>
       </w:pPr>
       <w:r>
         <w:t>&lt;If there are performance requirements for the product under various circumstances, state them here and explain their rationale, to help the developers understand the intent and make suitable design choices. Specify the timing relationships for real time systems. Make such requirements as specific as possible. You may need to state performance requirements for individual functional requirements or features.&gt;</w:t>
@@ -5991,6 +6150,54 @@
     <w:p>
       <w:pPr>
         <w:pStyle w:val="template"/>
+        <w:rPr>
+          <w:i w:val="0"/>
+          <w:iCs w:val="0"/>
+        </w:rPr>
+      </w:pPr>
+      <w:r>
+        <w:rPr>
+          <w:i w:val="0"/>
+          <w:iCs w:val="0"/>
+        </w:rPr>
+        <w:t xml:space="preserve">Using this service may cause users to be susceptible to damage or harm from foreign entities not under this products control. This can be the user using a not trustworthy Wi-Fi to access our product or downloading improper software to access this product. To stop this, we recommend accessing this service, it is recommended that the user is using a trustworthy way to access the internet and is using one of the major operating systems suggested above </w:t>
+      </w:r>
+      <w:proofErr w:type="spellStart"/>
+      <w:r>
+        <w:rPr>
+          <w:i w:val="0"/>
+          <w:iCs w:val="0"/>
+        </w:rPr>
+        <w:t>ie</w:t>
+      </w:r>
+      <w:proofErr w:type="spellEnd"/>
+      <w:r>
+        <w:rPr>
+          <w:i w:val="0"/>
+          <w:iCs w:val="0"/>
+        </w:rPr>
+        <w:t xml:space="preserve">. Google Chrome, Firefox, Edge </w:t>
+      </w:r>
+      <w:r>
+        <w:rPr>
+          <w:i w:val="0"/>
+          <w:iCs w:val="0"/>
+        </w:rPr>
+        <w:t>etc.</w:t>
+      </w:r>
+    </w:p>
+    <w:p>
+      <w:pPr>
+        <w:pStyle w:val="template"/>
+        <w:rPr>
+          <w:i w:val="0"/>
+          <w:iCs w:val="0"/>
+        </w:rPr>
+      </w:pPr>
+    </w:p>
+    <w:p>
+      <w:pPr>
+        <w:pStyle w:val="template"/>
       </w:pPr>
       <w:r>
         <w:t>&lt;Specify those requirements that are concerned with possible loss, damage, or harm that could result from the use of the product. Define any safeguards or actions that must be taken, as well as actions that must be prevented. Refer to any external policies or regulations that state safety issues that affect the product’s design or use. Define any safety certifications that must be satisfied.&gt;</w:t>
@@ -6006,10 +6213,42 @@
       </w:pPr>
       <w:bookmarkStart w:id="30" w:name="_Toc30"/>
       <w:r>
+        <w:t>Security Requirements</w:t>
+      </w:r>
+      <w:bookmarkEnd w:id="30"/>
+    </w:p>
+    <w:p>
+      <w:pPr>
+        <w:pStyle w:val="template"/>
+        <w:rPr>
+          <w:i w:val="0"/>
+          <w:iCs w:val="0"/>
+        </w:rPr>
+      </w:pPr>
+      <w:r>
+        <w:rPr>
+          <w:i w:val="0"/>
+          <w:iCs w:val="0"/>
+        </w:rPr>
+        <w:t xml:space="preserve">Users must pass security features to access this product. All users must create and account with a password. Each user can change their password through their profile. A successful login attempt </w:t>
+      </w:r>
+      <w:r>
+        <w:rPr>
+          <w:i w:val="0"/>
+          <w:iCs w:val="0"/>
+        </w:rPr>
         <w:lastRenderedPageBreak/>
-        <w:t>Security Requirements</w:t>
-      </w:r>
-      <w:bookmarkEnd w:id="30"/>
+        <w:t>using the users designated username and password must be done to access the service. Failing a security check after multiple attempts will lock the user our for a given amount of time.</w:t>
+      </w:r>
+    </w:p>
+    <w:p>
+      <w:pPr>
+        <w:pStyle w:val="template"/>
+        <w:rPr>
+          <w:i w:val="0"/>
+          <w:iCs w:val="0"/>
+        </w:rPr>
+      </w:pPr>
     </w:p>
     <w:p>
       <w:pPr>
@@ -6036,6 +6275,38 @@
     <w:p>
       <w:pPr>
         <w:pStyle w:val="template"/>
+        <w:rPr>
+          <w:i w:val="0"/>
+          <w:iCs w:val="0"/>
+        </w:rPr>
+      </w:pPr>
+      <w:r>
+        <w:rPr>
+          <w:i w:val="0"/>
+          <w:iCs w:val="0"/>
+        </w:rPr>
+        <w:t>The product is available to be accessed at any time if the user has access to the internet and an operating system. The only time the website would be down is when maintenance needs to be done or there is an outage.</w:t>
+      </w:r>
+    </w:p>
+    <w:p>
+      <w:pPr>
+        <w:pStyle w:val="template"/>
+        <w:rPr>
+          <w:i w:val="0"/>
+          <w:iCs w:val="0"/>
+        </w:rPr>
+      </w:pPr>
+      <w:r>
+        <w:rPr>
+          <w:i w:val="0"/>
+          <w:iCs w:val="0"/>
+        </w:rPr>
+        <w:t xml:space="preserve"> </w:t>
+      </w:r>
+    </w:p>
+    <w:p>
+      <w:pPr>
+        <w:pStyle w:val="template"/>
       </w:pPr>
       <w:r>
         <w:t xml:space="preserve">&lt;Specify any additional quality characteristics for the product that will be important to either the customers or the developers. Some to consider </w:t>
@@ -6066,6 +6337,61 @@
     <w:p>
       <w:pPr>
         <w:pStyle w:val="template"/>
+        <w:rPr>
+          <w:i w:val="0"/>
+          <w:iCs w:val="0"/>
+        </w:rPr>
+      </w:pPr>
+      <w:r>
+        <w:rPr>
+          <w:i w:val="0"/>
+          <w:iCs w:val="0"/>
+        </w:rPr>
+        <w:t xml:space="preserve">Users each have different roles and can perform different actions. There are three roles each with varying function (see sections 2.3 for more details on the roles/classes). Users are expected to follow their role. A tutor user can not overstep and do thing an </w:t>
+      </w:r>
+      <w:proofErr w:type="gramStart"/>
+      <w:r>
+        <w:rPr>
+          <w:i w:val="0"/>
+          <w:iCs w:val="0"/>
+        </w:rPr>
+        <w:t>Application managers</w:t>
+      </w:r>
+      <w:proofErr w:type="gramEnd"/>
+      <w:r>
+        <w:rPr>
+          <w:i w:val="0"/>
+          <w:iCs w:val="0"/>
+        </w:rPr>
+        <w:t>. If users are abusing/misusing</w:t>
+      </w:r>
+      <w:r>
+        <w:rPr>
+          <w:i w:val="0"/>
+          <w:iCs w:val="0"/>
+        </w:rPr>
+        <w:t xml:space="preserve"> the product or</w:t>
+      </w:r>
+      <w:r>
+        <w:rPr>
+          <w:i w:val="0"/>
+          <w:iCs w:val="0"/>
+        </w:rPr>
+        <w:t xml:space="preserve"> their roles/accounts, then we do enforce bans/removal from accessing the product.</w:t>
+      </w:r>
+    </w:p>
+    <w:p>
+      <w:pPr>
+        <w:pStyle w:val="template"/>
+        <w:rPr>
+          <w:i w:val="0"/>
+          <w:iCs w:val="0"/>
+        </w:rPr>
+      </w:pPr>
+    </w:p>
+    <w:p>
+      <w:pPr>
+        <w:pStyle w:val="template"/>
       </w:pPr>
       <w:r>
         <w:t>&lt;List any operating principles about the product, such as which individuals or roles can perform which functions under specific circumstances. These are not functional requirements in themselves, but they may imply certain functional requirements to enforce the rules.&gt;</w:t>
@@ -6155,6 +6481,7 @@
         <w:rPr>
           <w:rFonts w:eastAsia="Arial Unicode MS" w:cs="Arial Unicode MS"/>
         </w:rPr>
+        <w:lastRenderedPageBreak/>
         <w:t>Appendix C: To Be Determined List</w:t>
       </w:r>
       <w:bookmarkEnd w:id="36"/>
@@ -7844,7 +8171,7 @@
   <w:num w:numId="16">
     <w:abstractNumId w:val="7"/>
     <w:lvlOverride w:ilvl="0">
-      <w:lvl w:ilvl="0" w:tplc="E56E2878">
+      <w:lvl w:ilvl="0" w:tplc="37A89C58">
         <w:start w:val="1"/>
         <w:numFmt w:val="bullet"/>
         <w:lvlText w:val="•"/>
@@ -7879,7 +8206,7 @@
       </w:lvl>
     </w:lvlOverride>
     <w:lvlOverride w:ilvl="1">
-      <w:lvl w:ilvl="1" w:tplc="010470F4">
+      <w:lvl w:ilvl="1" w:tplc="6A0EFA10">
         <w:start w:val="1"/>
         <w:numFmt w:val="bullet"/>
         <w:lvlText w:val="•"/>
@@ -7915,7 +8242,7 @@
       </w:lvl>
     </w:lvlOverride>
     <w:lvlOverride w:ilvl="2">
-      <w:lvl w:ilvl="2" w:tplc="C09CA280">
+      <w:lvl w:ilvl="2" w:tplc="C6D43264">
         <w:start w:val="1"/>
         <w:numFmt w:val="bullet"/>
         <w:lvlText w:val="•"/>
@@ -7951,7 +8278,7 @@
       </w:lvl>
     </w:lvlOverride>
     <w:lvlOverride w:ilvl="3">
-      <w:lvl w:ilvl="3" w:tplc="850ED64A">
+      <w:lvl w:ilvl="3" w:tplc="98CAE4F4">
         <w:start w:val="1"/>
         <w:numFmt w:val="bullet"/>
         <w:lvlText w:val="•"/>
@@ -7987,7 +8314,7 @@
       </w:lvl>
     </w:lvlOverride>
     <w:lvlOverride w:ilvl="4">
-      <w:lvl w:ilvl="4" w:tplc="90DA5E16">
+      <w:lvl w:ilvl="4" w:tplc="145A0060">
         <w:start w:val="1"/>
         <w:numFmt w:val="bullet"/>
         <w:lvlText w:val="•"/>
@@ -8023,7 +8350,7 @@
       </w:lvl>
     </w:lvlOverride>
     <w:lvlOverride w:ilvl="5">
-      <w:lvl w:ilvl="5" w:tplc="E58CB648">
+      <w:lvl w:ilvl="5" w:tplc="B9E86CE4">
         <w:start w:val="1"/>
         <w:numFmt w:val="bullet"/>
         <w:lvlText w:val="•"/>
@@ -8059,7 +8386,7 @@
       </w:lvl>
     </w:lvlOverride>
     <w:lvlOverride w:ilvl="6">
-      <w:lvl w:ilvl="6" w:tplc="9DBEF7A0">
+      <w:lvl w:ilvl="6" w:tplc="D910D508">
         <w:start w:val="1"/>
         <w:numFmt w:val="bullet"/>
         <w:lvlText w:val="•"/>
@@ -8095,7 +8422,7 @@
       </w:lvl>
     </w:lvlOverride>
     <w:lvlOverride w:ilvl="7">
-      <w:lvl w:ilvl="7" w:tplc="69402CE2">
+      <w:lvl w:ilvl="7" w:tplc="503C6778">
         <w:start w:val="1"/>
         <w:numFmt w:val="bullet"/>
         <w:lvlText w:val="•"/>
@@ -8131,7 +8458,7 @@
       </w:lvl>
     </w:lvlOverride>
     <w:lvlOverride w:ilvl="8">
-      <w:lvl w:ilvl="8" w:tplc="249CD0E2">
+      <w:lvl w:ilvl="8" w:tplc="C2105E10">
         <w:start w:val="1"/>
         <w:numFmt w:val="bullet"/>
         <w:lvlText w:val="•"/>
@@ -8980,6 +9307,17 @@
       <w:numPr>
         <w:numId w:val="18"/>
       </w:numPr>
+    </w:pPr>
+  </w:style>
+  <w:style w:type="paragraph" w:styleId="ListParagraph">
+    <w:name w:val="List Paragraph"/>
+    <w:basedOn w:val="Normal"/>
+    <w:uiPriority w:val="34"/>
+    <w:qFormat/>
+    <w:rsid w:val="007E3C92"/>
+    <w:pPr>
+      <w:ind w:left="720"/>
+      <w:contextualSpacing/>
     </w:pPr>
   </w:style>
 </w:styles>

</xml_diff>